<commit_message>
Dokumentáció folytatása, Images rész törlése
</commit_message>
<xml_diff>
--- a/Documentation/Vizsgaremek dokumentáció.docx
+++ b/Documentation/Vizsgaremek dokumentáció.docx
@@ -466,7 +466,6 @@
       </w:sdtPr>
       <w:sdtEndPr>
         <w:rPr>
-          <w:b/>
           <w:bCs/>
         </w:rPr>
       </w:sdtEndPr>
@@ -2629,93 +2628,96 @@
         <w:pStyle w:val="Cmsor2"/>
       </w:pPr>
       <w:bookmarkStart w:id="11" w:name="_Toc132298495"/>
-      <w:bookmarkStart w:id="12" w:name="_GoBack"/>
+      <w:r>
+        <w:t>3. Tervezési módszer</w:t>
+      </w:r>
+      <w:bookmarkEnd w:id="11"/>
+      <w:r>
+        <w:t xml:space="preserve"> </w:t>
+      </w:r>
+    </w:p>
+    <w:p>
+      <w:r>
+        <w:t xml:space="preserve">• Alkalmazás tervezése, </w:t>
+      </w:r>
+    </w:p>
+    <w:p>
+      <w:r>
+        <w:t xml:space="preserve">• </w:t>
+      </w:r>
+      <w:proofErr w:type="gramStart"/>
+      <w:r>
+        <w:t>tervezési</w:t>
+      </w:r>
+      <w:proofErr w:type="gramEnd"/>
+      <w:r>
+        <w:t xml:space="preserve"> módszertan ismertetése, </w:t>
+      </w:r>
+    </w:p>
+    <w:p>
+      <w:r>
+        <w:t xml:space="preserve">• </w:t>
+      </w:r>
+      <w:proofErr w:type="gramStart"/>
+      <w:r>
+        <w:t>vizuális</w:t>
+      </w:r>
+      <w:proofErr w:type="gramEnd"/>
+      <w:r>
+        <w:t xml:space="preserve"> modellezés </w:t>
+      </w:r>
+    </w:p>
+    <w:p>
+      <w:r>
+        <w:t xml:space="preserve">• OOP megvalósulásának leírása, részletezése </w:t>
+      </w:r>
+    </w:p>
+    <w:p>
+      <w:r>
+        <w:t xml:space="preserve">Ajánlott terjedelem: a feladat jellegétől függően 2-5 oldal. </w:t>
+      </w:r>
+    </w:p>
+    <w:p>
+      <w:pPr>
+        <w:pStyle w:val="Cmsor2"/>
+      </w:pPr>
+      <w:bookmarkStart w:id="12" w:name="_Toc132298496"/>
+      <w:r>
+        <w:t>4. Adatmodell leírása</w:t>
+      </w:r>
       <w:bookmarkEnd w:id="12"/>
       <w:r>
-        <w:t>3. Tervezési módszer</w:t>
-      </w:r>
-      <w:bookmarkEnd w:id="11"/>
-      <w:r>
         <w:t xml:space="preserve"> </w:t>
       </w:r>
     </w:p>
     <w:p>
       <w:r>
-        <w:t xml:space="preserve">• Alkalmazás tervezése, </w:t>
-      </w:r>
-    </w:p>
-    <w:p>
-      <w:r>
-        <w:t xml:space="preserve">• </w:t>
-      </w:r>
-      <w:proofErr w:type="gramStart"/>
-      <w:r>
-        <w:t>tervezési</w:t>
-      </w:r>
-      <w:proofErr w:type="gramEnd"/>
-      <w:r>
-        <w:t xml:space="preserve"> módszertan ismertetése, </w:t>
-      </w:r>
-    </w:p>
-    <w:p>
-      <w:r>
-        <w:t xml:space="preserve">• </w:t>
-      </w:r>
-      <w:proofErr w:type="gramStart"/>
-      <w:r>
-        <w:t>vizuális</w:t>
-      </w:r>
-      <w:proofErr w:type="gramEnd"/>
-      <w:r>
-        <w:t xml:space="preserve"> modellezés </w:t>
-      </w:r>
-    </w:p>
-    <w:p>
-      <w:r>
-        <w:t xml:space="preserve">• OOP megvalósulásának leírása, részletezése </w:t>
-      </w:r>
-    </w:p>
-    <w:p>
-      <w:r>
-        <w:t xml:space="preserve">Ajánlott terjedelem: a feladat jellegétől függően 2-5 oldal. </w:t>
-      </w:r>
-    </w:p>
-    <w:p>
-      <w:pPr>
-        <w:pStyle w:val="Cmsor2"/>
-      </w:pPr>
-      <w:bookmarkStart w:id="13" w:name="_Toc132298496"/>
-      <w:r>
-        <w:t>4. Adatmodell leírása</w:t>
-      </w:r>
+        <w:t xml:space="preserve">A feladatban alkalmazott adatbázis vagy adatszerkezet részletes leírása </w:t>
+      </w:r>
+    </w:p>
+    <w:p>
+      <w:r>
+        <w:t xml:space="preserve">• Adatbázis esetén az adattáblák leírása, a közöttük lévő kapcsolatok megadása. Az adatbázis adatbázismodell-diagramja. </w:t>
+      </w:r>
+    </w:p>
+    <w:p>
+      <w:r>
+        <w:t xml:space="preserve">• Normalizálás folyamatának leírása </w:t>
+      </w:r>
+    </w:p>
+    <w:p>
+      <w:r>
+        <w:t xml:space="preserve">• OOP jellegű megvalósítás: UML osztálydiagram </w:t>
+      </w:r>
+    </w:p>
+    <w:p>
+      <w:r>
+        <w:t>• Biztonsági kérdések, titkosítás, G</w:t>
+      </w:r>
+      <w:bookmarkStart w:id="13" w:name="_GoBack"/>
       <w:bookmarkEnd w:id="13"/>
       <w:r>
-        <w:t xml:space="preserve"> </w:t>
-      </w:r>
-    </w:p>
-    <w:p>
-      <w:r>
-        <w:t xml:space="preserve">A feladatban alkalmazott adatbázis vagy adatszerkezet részletes leírása </w:t>
-      </w:r>
-    </w:p>
-    <w:p>
-      <w:r>
-        <w:t xml:space="preserve">• Adatbázis esetén az adattáblák leírása, a közöttük lévő kapcsolatok megadása. Az adatbázis adatbázismodell-diagramja. </w:t>
-      </w:r>
-    </w:p>
-    <w:p>
-      <w:r>
-        <w:t xml:space="preserve">• Normalizálás folyamatának leírása </w:t>
-      </w:r>
-    </w:p>
-    <w:p>
-      <w:r>
-        <w:t xml:space="preserve">• OOP jellegű megvalósítás: UML osztálydiagram </w:t>
-      </w:r>
-    </w:p>
-    <w:p>
-      <w:r>
-        <w:t xml:space="preserve">• Biztonsági kérdések, titkosítás, GDPR </w:t>
+        <w:t xml:space="preserve">DPR </w:t>
       </w:r>
     </w:p>
     <w:p>
@@ -2861,20 +2863,179 @@
         <w:t xml:space="preserve"> </w:t>
       </w:r>
     </w:p>
-    <w:p/>
-    <w:p>
-      <w:r>
-        <w:t xml:space="preserve">• Olyan ötletek, amelyeket meg akartak valósítani, de nem sikerült, vagy nem fért bele az időbe </w:t>
-      </w:r>
-    </w:p>
-    <w:p>
-      <w:r>
-        <w:t xml:space="preserve">• Olyan ötletek, amelyeket még érdemes a jövőben megvalósítani </w:t>
-      </w:r>
-    </w:p>
-    <w:p>
-      <w:r>
-        <w:t xml:space="preserve">Ajánlott terjedelem: 1-2 oldal </w:t>
+    <w:p>
+      <w:pPr>
+        <w:ind w:firstLine="709"/>
+      </w:pPr>
+      <w:r>
+        <w:t>A projekt tervezésénél és a megvalósítás közben is számos ötlet született, amik a jövőben a program fejlesztéséhez hozzájárulhatnak. Volt, amelyiket meg szerettük volna valósítani, de közös megegyezés alapján végü</w:t>
+      </w:r>
+      <w:r>
+        <w:t xml:space="preserve">l nem került bele ez a </w:t>
+      </w:r>
+      <w:proofErr w:type="gramStart"/>
+      <w:r>
+        <w:t>funkció</w:t>
+      </w:r>
+      <w:proofErr w:type="gramEnd"/>
+      <w:r>
+        <w:t>.</w:t>
+      </w:r>
+    </w:p>
+    <w:p>
+      <w:pPr>
+        <w:ind w:firstLine="709"/>
+      </w:pPr>
+      <w:r>
+        <w:t xml:space="preserve">Ilyen volt például a szakember </w:t>
+      </w:r>
+      <w:proofErr w:type="gramStart"/>
+      <w:r>
+        <w:t>profiljában</w:t>
+      </w:r>
+      <w:proofErr w:type="gramEnd"/>
+      <w:r>
+        <w:t xml:space="preserve"> a referencia munkáknak a képként való feltöltése. </w:t>
+      </w:r>
+      <w:r>
+        <w:t xml:space="preserve">Ezeket a képeket akár a hirdetésekhez is odalehetne tenni, így a felhasználók a keresés közben egyből láthatnák, milyen munkát végez az adott szakember. Természetesen nem az összes képet, hanem csak egy pár darabot a szemléltetés miatt. Ha a felhasználó szeretné megnézni a többi referenciát is, itt a hirdetésnél lehetne egy gomb, hivatkozás, ami a szakember </w:t>
+      </w:r>
+      <w:proofErr w:type="gramStart"/>
+      <w:r>
+        <w:t>profiljához</w:t>
+      </w:r>
+      <w:proofErr w:type="gramEnd"/>
+      <w:r>
+        <w:t xml:space="preserve"> visz és ott az összes képet végig lehetne nézni. Terveztünk ehhez a </w:t>
+      </w:r>
+      <w:proofErr w:type="gramStart"/>
+      <w:r>
+        <w:t>funkcióhoz</w:t>
+      </w:r>
+      <w:proofErr w:type="gramEnd"/>
+      <w:r>
+        <w:t xml:space="preserve"> egy biztonsági részt is, amely annyiból állt volna, hogy a feltöltött képek átmennének egy vizsgálaton, amit egy </w:t>
+      </w:r>
+      <w:proofErr w:type="spellStart"/>
+      <w:r>
+        <w:t>admin</w:t>
+      </w:r>
+      <w:proofErr w:type="spellEnd"/>
+      <w:r>
+        <w:t xml:space="preserve"> jogosultságú felhasználó </w:t>
+      </w:r>
+      <w:r>
+        <w:lastRenderedPageBreak/>
+        <w:t>végezne. A vizsgálat lényege, hogy valóban témához, munkához kapcsolódó képek kerüljenek feltöltésre. Ilyen szűrés egyébként a projektben más résznél is megtalálható, például az értékeléseknél</w:t>
+      </w:r>
+      <w:r>
+        <w:t xml:space="preserve">. Ott a szöveget ellenőrizzük, hogy kulturált és értelmes megjegyzések kerüljenek fel az oldalra és az értékelt szakember </w:t>
+      </w:r>
+      <w:proofErr w:type="spellStart"/>
+      <w:r>
+        <w:t>arculatába</w:t>
+      </w:r>
+      <w:proofErr w:type="spellEnd"/>
+      <w:r>
+        <w:t>.</w:t>
+      </w:r>
+    </w:p>
+    <w:p>
+      <w:pPr>
+        <w:ind w:firstLine="709"/>
+      </w:pPr>
+      <w:r>
+        <w:t>Egy másik feladat lehetne az, hogy a cégeket még mélyebben, komolyabban vegyük. Gondolunk itt arra, hogy több adatot kéne megadni, több ember is tartozhatna egy céghez. Akár úgy is megvalósítható lehetne ez a rész, hogy egy új jogosultság kerülne be a rendszerbe, egy úgynevezett „cég” felhasználó. Ez a felhasználó lehetne a cég tulajdonosa, igazgatója, vezetője vagy akár egy megbízott alkalmazott is. A legtöbb dolgot használhatná az oldalon. Például adhatna fel komplett hirdetést, amiben akár egy</w:t>
+      </w:r>
+      <w:r>
+        <w:t xml:space="preserve"> egész munkafolyamatot elvállalhatnának (építkezés: betonozás, szigetelés, berendezés…) és ehhez több alkalmazott és munkakör is tartozhatna. Valamint az alkalmazott szakembereket akár a vállalkozáson keresztül is lehetne regisztrálni, így ha új alkalmazottat vesz fel a cég, egyből regisztrálhatnák az oldalon is. Ez a rész akár a támogatáson és a használaton keresztül a jövedelem és a fenntartás költségeit is állhatnák.</w:t>
+      </w:r>
+    </w:p>
+    <w:p>
+      <w:pPr>
+        <w:ind w:firstLine="709"/>
+      </w:pPr>
+      <w:r>
+        <w:t>A harmadik fejlesztési lehetőség lenne a legösszetettebb, legbonyolultabb és leghosszabb. Ez az ötlet az oldalon való fizetést tenné lehetővé. Tehát a munka befejeztével</w:t>
+      </w:r>
+      <w:r>
+        <w:t xml:space="preserve"> a teljes összeget</w:t>
+      </w:r>
+      <w:r>
+        <w:t xml:space="preserve">, </w:t>
+      </w:r>
+      <w:r>
+        <w:t xml:space="preserve">előleget </w:t>
+      </w:r>
+      <w:r>
+        <w:t xml:space="preserve">vagy akár </w:t>
+      </w:r>
+      <w:r>
+        <w:t>közben</w:t>
+      </w:r>
+      <w:r>
+        <w:t>,</w:t>
+      </w:r>
+      <w:r>
+        <w:t xml:space="preserve"> több részletben való kifizetést is lehetővé tenné. Természetesen ehhez több biztonsági lépést is megkéne lépni, de ez sok átverést is kiküszöbölne</w:t>
+      </w:r>
+      <w:r>
+        <w:t>.</w:t>
+      </w:r>
+      <w:r>
+        <w:t xml:space="preserve"> </w:t>
+      </w:r>
+      <w:r>
+        <w:t>P</w:t>
+      </w:r>
+      <w:r>
+        <w:t>éldául előleg kifizetése után eltűnik a szakember, vagy éppen a munka megvalósítását követően a megrendelő nem fizet a nem megfelelő munkavégzésre hivatkozva. A fizetéseket nyomon lehetne követni, így a „nem jött meg a pénz”,</w:t>
+      </w:r>
+      <w:r>
+        <w:t xml:space="preserve"> vagy a</w:t>
+      </w:r>
+      <w:r>
+        <w:t xml:space="preserve"> „rossz </w:t>
+      </w:r>
+      <w:r>
+        <w:t>számlára</w:t>
+      </w:r>
+      <w:r>
+        <w:t xml:space="preserve"> utalta”</w:t>
+      </w:r>
+      <w:r>
+        <w:t xml:space="preserve"> </w:t>
+      </w:r>
+      <w:proofErr w:type="gramStart"/>
+      <w:r>
+        <w:t>problémákat</w:t>
+      </w:r>
+      <w:proofErr w:type="gramEnd"/>
+      <w:r>
+        <w:t xml:space="preserve"> is meg lehetne oldani. Emellett</w:t>
+      </w:r>
+      <w:r>
+        <w:t xml:space="preserve"> a munkaszerződésben lekéne fektetni a fizetéstől való elállásnak a feltételeit</w:t>
+      </w:r>
+      <w:r>
+        <w:t xml:space="preserve"> is</w:t>
+      </w:r>
+      <w:r>
+        <w:t>.</w:t>
+      </w:r>
+      <w:r>
+        <w:t xml:space="preserve"> Készpénzes fizetésnél pedig annyival egészülne ki, hogy miután megtörtént a fizetés, egy </w:t>
+      </w:r>
+      <w:proofErr w:type="spellStart"/>
+      <w:r>
+        <w:t>tableten</w:t>
+      </w:r>
+      <w:proofErr w:type="spellEnd"/>
+      <w:r>
+        <w:t>, vagy más eszközön aláírná mindkét fél és ezzel bizonyítanák, hogy megtörtént a megbeszélt összeg kifizetése.</w:t>
+      </w:r>
+      <w:r>
+        <w:t xml:space="preserve"> </w:t>
       </w:r>
     </w:p>
     <w:p>
@@ -2891,14 +3052,23 @@
       </w:r>
     </w:p>
     <w:p>
-      <w:r>
-        <w:t xml:space="preserve">Röviden leírhatja, hogy a vizsgaremek milyen területeken segített fejlődni, mind szakmailag és egyéb területen. Milyen kihívásokkal kellett megküzdened az elkészítés során, a témával kapcsolatban, milyen jövőbeli célok fogalmazódtak meg. </w:t>
-      </w:r>
-    </w:p>
-    <w:p>
+      <w:pPr>
+        <w:ind w:firstLine="709"/>
+      </w:pPr>
+      <w:r>
+        <w:t xml:space="preserve">Szerintem elmondhatom, hogy sok új dologgal találkoztunk, megismertük a fejlesztés különböző részeit és ezek által fejlődtünk. Mivel csapatban kellett dolgozni, így a kommunikációs készségeink is fejlődtek és a feladatok felosztásában is szereztünk némi gyakorlatot, ami a jövőben a hasznunkra válik. A témát szerencsére ismertük és nem is </w:t>
+      </w:r>
       <w:r>
         <w:lastRenderedPageBreak/>
-        <w:t xml:space="preserve">8. Irodalomjegyzék, forrásmegjelölés </w:t>
+        <w:t>nehéz, ezért inkább a „hogy csináljuk” kérdés okozott fennakadást. Persze ezen is gyorsan tovább leptünk és így egy nagyon jó weboldalt sikerült létrehoznunk.</w:t>
+      </w:r>
+    </w:p>
+    <w:p>
+      <w:pPr>
+        <w:pStyle w:val="Cmsor2"/>
+      </w:pPr>
+      <w:r>
+        <w:t xml:space="preserve">Irodalomjegyzék, forrásmegjelölés </w:t>
       </w:r>
     </w:p>
     <w:p>
@@ -3029,7 +3199,7 @@
           <w:rPr>
             <w:noProof/>
           </w:rPr>
-          <w:t>8</w:t>
+          <w:t>10</w:t>
         </w:r>
         <w:r>
           <w:fldChar w:fldCharType="end"/>
@@ -3596,7 +3766,7 @@
     <w:link w:val="Cmsor1Char"/>
     <w:uiPriority w:val="9"/>
     <w:qFormat/>
-    <w:rsid w:val="008E1C73"/>
+    <w:rsid w:val="00A8401F"/>
     <w:pPr>
       <w:keepNext/>
       <w:keepLines/>
@@ -3605,6 +3775,7 @@
     </w:pPr>
     <w:rPr>
       <w:rFonts w:eastAsiaTheme="majorEastAsia" w:cstheme="majorBidi"/>
+      <w:b/>
       <w:color w:val="000000" w:themeColor="text1"/>
       <w:sz w:val="32"/>
       <w:szCs w:val="32"/>
@@ -3618,7 +3789,7 @@
     <w:uiPriority w:val="9"/>
     <w:unhideWhenUsed/>
     <w:qFormat/>
-    <w:rsid w:val="008E1C73"/>
+    <w:rsid w:val="00A8401F"/>
     <w:pPr>
       <w:keepNext/>
       <w:keepLines/>
@@ -3627,6 +3798,7 @@
     </w:pPr>
     <w:rPr>
       <w:rFonts w:eastAsiaTheme="majorEastAsia" w:cstheme="majorBidi"/>
+      <w:b/>
       <w:color w:val="000000" w:themeColor="text1"/>
       <w:sz w:val="28"/>
       <w:szCs w:val="26"/>
@@ -3640,7 +3812,7 @@
     <w:uiPriority w:val="9"/>
     <w:unhideWhenUsed/>
     <w:qFormat/>
-    <w:rsid w:val="008E1C73"/>
+    <w:rsid w:val="00DF06AE"/>
     <w:pPr>
       <w:keepNext/>
       <w:keepLines/>
@@ -3649,6 +3821,8 @@
     </w:pPr>
     <w:rPr>
       <w:rFonts w:eastAsiaTheme="majorEastAsia" w:cstheme="majorBidi"/>
+      <w:b/>
+      <w:i/>
       <w:color w:val="000000" w:themeColor="text1"/>
       <w:szCs w:val="24"/>
     </w:rPr>
@@ -3729,9 +3903,10 @@
     <w:basedOn w:val="Bekezdsalapbettpusa"/>
     <w:link w:val="Cmsor1"/>
     <w:uiPriority w:val="9"/>
-    <w:rsid w:val="008E1C73"/>
+    <w:rsid w:val="00A8401F"/>
     <w:rPr>
       <w:rFonts w:ascii="Times New Roman" w:eastAsiaTheme="majorEastAsia" w:hAnsi="Times New Roman" w:cstheme="majorBidi"/>
+      <w:b/>
       <w:color w:val="000000" w:themeColor="text1"/>
       <w:sz w:val="32"/>
       <w:szCs w:val="32"/>
@@ -3779,9 +3954,10 @@
     <w:basedOn w:val="Bekezdsalapbettpusa"/>
     <w:link w:val="Cmsor2"/>
     <w:uiPriority w:val="9"/>
-    <w:rsid w:val="008E1C73"/>
+    <w:rsid w:val="00A8401F"/>
     <w:rPr>
       <w:rFonts w:ascii="Times New Roman" w:eastAsiaTheme="majorEastAsia" w:hAnsi="Times New Roman" w:cstheme="majorBidi"/>
+      <w:b/>
       <w:color w:val="000000" w:themeColor="text1"/>
       <w:sz w:val="28"/>
       <w:szCs w:val="26"/>
@@ -3803,9 +3979,11 @@
     <w:basedOn w:val="Bekezdsalapbettpusa"/>
     <w:link w:val="Cmsor3"/>
     <w:uiPriority w:val="9"/>
-    <w:rsid w:val="008E1C73"/>
+    <w:rsid w:val="00DF06AE"/>
     <w:rPr>
       <w:rFonts w:ascii="Times New Roman" w:eastAsiaTheme="majorEastAsia" w:hAnsi="Times New Roman" w:cstheme="majorBidi"/>
+      <w:b/>
+      <w:i/>
       <w:color w:val="000000" w:themeColor="text1"/>
       <w:sz w:val="24"/>
       <w:szCs w:val="24"/>
@@ -4159,7 +4337,7 @@
 </file>
 
 <file path=customXml/itemProps1.xml><?xml version="1.0" encoding="utf-8"?>
-<ds:datastoreItem xmlns:ds="http://schemas.openxmlformats.org/officeDocument/2006/customXml" ds:itemID="{16FB9842-24D1-4E1F-95A6-CBA00D16EB11}">
+<ds:datastoreItem xmlns:ds="http://schemas.openxmlformats.org/officeDocument/2006/customXml" ds:itemID="{FF1756CA-54D6-4529-8DE7-41BF576BA2EA}">
   <ds:schemaRefs>
     <ds:schemaRef ds:uri="http://schemas.openxmlformats.org/officeDocument/2006/bibliography"/>
   </ds:schemaRefs>

</xml_diff>

<commit_message>
Dokumentáció folytatása, Eljárások visszaállítása
</commit_message>
<xml_diff>
--- a/Documentation/Vizsgaremek dokumentáció.docx
+++ b/Documentation/Vizsgaremek dokumentáció.docx
@@ -453,6 +453,7 @@
       <w:sdtPr>
         <w:rPr>
           <w:rFonts w:ascii="Times New Roman" w:eastAsiaTheme="minorHAnsi" w:hAnsi="Times New Roman" w:cstheme="minorBidi"/>
+          <w:b w:val="0"/>
           <w:color w:val="auto"/>
           <w:sz w:val="24"/>
           <w:szCs w:val="22"/>
@@ -2509,6 +2510,9 @@
       <w:r>
         <w:t>)</w:t>
       </w:r>
+      <w:r>
+        <w:t>, dbdiagram.io</w:t>
+      </w:r>
     </w:p>
     <w:p>
       <w:pPr>
@@ -2683,6 +2687,7 @@
       </w:pPr>
       <w:bookmarkStart w:id="12" w:name="_Toc132298496"/>
       <w:r>
+        <w:lastRenderedPageBreak/>
         <w:t>4. Adatmodell leírása</w:t>
       </w:r>
       <w:bookmarkEnd w:id="12"/>
@@ -2691,37 +2696,141 @@
       </w:r>
     </w:p>
     <w:p>
-      <w:r>
-        <w:t xml:space="preserve">A feladatban alkalmazott adatbázis vagy adatszerkezet részletes leírása </w:t>
-      </w:r>
-    </w:p>
-    <w:p>
-      <w:r>
-        <w:t xml:space="preserve">• Adatbázis esetén az adattáblák leírása, a közöttük lévő kapcsolatok megadása. Az adatbázis adatbázismodell-diagramja. </w:t>
-      </w:r>
-    </w:p>
-    <w:p>
-      <w:r>
-        <w:t xml:space="preserve">• Normalizálás folyamatának leírása </w:t>
-      </w:r>
-    </w:p>
-    <w:p>
-      <w:r>
-        <w:t xml:space="preserve">• OOP jellegű megvalósítás: UML osztálydiagram </w:t>
-      </w:r>
-    </w:p>
-    <w:p>
-      <w:r>
-        <w:t>• Biztonsági kérdések, titkosítás, G</w:t>
-      </w:r>
       <w:bookmarkStart w:id="13" w:name="_GoBack"/>
       <w:bookmarkEnd w:id="13"/>
       <w:r>
-        <w:t xml:space="preserve">DPR </w:t>
-      </w:r>
-    </w:p>
-    <w:p>
-      <w:r>
+        <w:rPr>
+          <w:noProof/>
+          <w:lang w:eastAsia="hu-HU"/>
+        </w:rPr>
+        <w:drawing>
+          <wp:anchor distT="0" distB="0" distL="114300" distR="114300" simplePos="0" relativeHeight="251658240" behindDoc="0" locked="0" layoutInCell="1" allowOverlap="1" wp14:anchorId="2705340F" wp14:editId="0DAAF80C">
+            <wp:simplePos x="0" y="0"/>
+            <wp:positionH relativeFrom="page">
+              <wp:align>center</wp:align>
+            </wp:positionH>
+            <wp:positionV relativeFrom="paragraph">
+              <wp:posOffset>270484</wp:posOffset>
+            </wp:positionV>
+            <wp:extent cx="6385560" cy="6285230"/>
+            <wp:effectExtent l="0" t="0" r="0" b="1270"/>
+            <wp:wrapTopAndBottom/>
+            <wp:docPr id="4" name="Kép 4"/>
+            <wp:cNvGraphicFramePr>
+              <a:graphicFrameLocks xmlns:a="http://schemas.openxmlformats.org/drawingml/2006/main" noChangeAspect="1"/>
+            </wp:cNvGraphicFramePr>
+            <a:graphic xmlns:a="http://schemas.openxmlformats.org/drawingml/2006/main">
+              <a:graphicData uri="http://schemas.openxmlformats.org/drawingml/2006/picture">
+                <pic:pic xmlns:pic="http://schemas.openxmlformats.org/drawingml/2006/picture">
+                  <pic:nvPicPr>
+                    <pic:cNvPr id="4" name="SzakemberKeresoDB (4).png"/>
+                    <pic:cNvPicPr/>
+                  </pic:nvPicPr>
+                  <pic:blipFill>
+                    <a:blip r:embed="rId8">
+                      <a:extLst>
+                        <a:ext uri="{28A0092B-C50C-407E-A947-70E740481C1C}">
+                          <a14:useLocalDpi xmlns:a14="http://schemas.microsoft.com/office/drawing/2010/main" val="0"/>
+                        </a:ext>
+                      </a:extLst>
+                    </a:blip>
+                    <a:stretch>
+                      <a:fillRect/>
+                    </a:stretch>
+                  </pic:blipFill>
+                  <pic:spPr>
+                    <a:xfrm>
+                      <a:off x="0" y="0"/>
+                      <a:ext cx="6385560" cy="6285230"/>
+                    </a:xfrm>
+                    <a:prstGeom prst="rect">
+                      <a:avLst/>
+                    </a:prstGeom>
+                  </pic:spPr>
+                </pic:pic>
+              </a:graphicData>
+            </a:graphic>
+            <wp14:sizeRelH relativeFrom="page">
+              <wp14:pctWidth>0</wp14:pctWidth>
+            </wp14:sizeRelH>
+            <wp14:sizeRelV relativeFrom="page">
+              <wp14:pctHeight>0</wp14:pctHeight>
+            </wp14:sizeRelV>
+          </wp:anchor>
+        </w:drawing>
+      </w:r>
+      <w:r>
+        <w:t>A feladatban alkalmazott adatbázis vagy adatszerkezet részletes leírása</w:t>
+      </w:r>
+    </w:p>
+    <w:p>
+      <w:pPr>
+        <w:jc w:val="center"/>
+        <w:rPr>
+          <w:i/>
+        </w:rPr>
+      </w:pPr>
+      <w:r>
+        <w:rPr>
+          <w:i/>
+        </w:rPr>
+        <w:fldChar w:fldCharType="begin"/>
+      </w:r>
+      <w:r>
+        <w:rPr>
+          <w:i/>
+        </w:rPr>
+        <w:instrText xml:space="preserve"> SEQ ábra \* ARABIC </w:instrText>
+      </w:r>
+      <w:r>
+        <w:rPr>
+          <w:i/>
+        </w:rPr>
+        <w:fldChar w:fldCharType="separate"/>
+      </w:r>
+      <w:r>
+        <w:rPr>
+          <w:i/>
+          <w:noProof/>
+        </w:rPr>
+        <w:t>1</w:t>
+      </w:r>
+      <w:r>
+        <w:rPr>
+          <w:i/>
+        </w:rPr>
+        <w:fldChar w:fldCharType="end"/>
+      </w:r>
+      <w:r>
+        <w:rPr>
+          <w:i/>
+        </w:rPr>
+        <w:t>. ábra Adatbázis adatbázismodell-diagramja</w:t>
+      </w:r>
+    </w:p>
+    <w:p>
+      <w:r>
+        <w:t xml:space="preserve">• Adatbázis esetén az adattáblák leírása, a közöttük lévő kapcsolatok megadása. Az adatbázis adatbázismodell-diagramja. </w:t>
+      </w:r>
+    </w:p>
+    <w:p>
+      <w:r>
+        <w:t xml:space="preserve">• Normalizálás folyamatának leírása </w:t>
+      </w:r>
+    </w:p>
+    <w:p>
+      <w:r>
+        <w:t xml:space="preserve">• OOP jellegű megvalósítás: UML osztálydiagram </w:t>
+      </w:r>
+    </w:p>
+    <w:p>
+      <w:r>
+        <w:t xml:space="preserve">• Biztonsági kérdések, titkosítás, GDPR </w:t>
+      </w:r>
+    </w:p>
+    <w:p>
+      <w:r>
+        <w:lastRenderedPageBreak/>
         <w:t xml:space="preserve">• Ajánlott terjedelem: a feladat jellegétől függően 2-5 oldal. </w:t>
       </w:r>
     </w:p>
@@ -2731,400 +2840,407 @@
       </w:pPr>
       <w:bookmarkStart w:id="14" w:name="_Toc132298497"/>
       <w:r>
+        <w:t>5. Részletes feladatspecifikáció, algoritmusok</w:t>
+      </w:r>
+      <w:bookmarkEnd w:id="14"/>
+      <w:r>
+        <w:t xml:space="preserve"> </w:t>
+      </w:r>
+    </w:p>
+    <w:p>
+      <w:r>
+        <w:t xml:space="preserve">• A program lényeges függvényeinek, az osztályok </w:t>
+      </w:r>
+      <w:proofErr w:type="gramStart"/>
+      <w:r>
+        <w:t>metódusainak</w:t>
+      </w:r>
+      <w:proofErr w:type="gramEnd"/>
+      <w:r>
+        <w:t xml:space="preserve"> a specifikációja (mit valósít meg az adott függvény, illetve </w:t>
+      </w:r>
+      <w:proofErr w:type="gramStart"/>
+      <w:r>
+        <w:t>metódus</w:t>
+      </w:r>
+      <w:proofErr w:type="gramEnd"/>
+      <w:r>
+        <w:t xml:space="preserve">, milyen paraméterei vannak, mi a visszatérési érték) </w:t>
+      </w:r>
+    </w:p>
+    <w:p>
+      <w:r>
+        <w:t>• Az algoritmizálható részek leírása valamilyen algoritmus-leíró eszközzel (</w:t>
+      </w:r>
+      <w:proofErr w:type="spellStart"/>
+      <w:r>
+        <w:t>struktogram</w:t>
+      </w:r>
+      <w:proofErr w:type="spellEnd"/>
+      <w:r>
+        <w:t xml:space="preserve">, </w:t>
+      </w:r>
+      <w:proofErr w:type="spellStart"/>
+      <w:r>
+        <w:t>pszeudo</w:t>
+      </w:r>
+      <w:proofErr w:type="spellEnd"/>
+      <w:r>
+        <w:t xml:space="preserve">-kód, esetleg UML </w:t>
+      </w:r>
+      <w:proofErr w:type="gramStart"/>
+      <w:r>
+        <w:t>aktivitás</w:t>
+      </w:r>
+      <w:proofErr w:type="gramEnd"/>
+      <w:r>
+        <w:t xml:space="preserve">-diagram) </w:t>
+      </w:r>
+    </w:p>
+    <w:p>
+      <w:r>
+        <w:t xml:space="preserve">Ajánlott terjedelem: a feladat jellegétől függően 2-5 oldal. </w:t>
+      </w:r>
+    </w:p>
+    <w:p>
+      <w:pPr>
+        <w:pStyle w:val="Cmsor2"/>
+      </w:pPr>
+      <w:bookmarkStart w:id="15" w:name="_Toc132298498"/>
+      <w:r>
+        <w:t>6. Forráskód</w:t>
+      </w:r>
+      <w:bookmarkEnd w:id="15"/>
+      <w:r>
+        <w:t xml:space="preserve"> </w:t>
+      </w:r>
+    </w:p>
+    <w:p>
+      <w:r>
+        <w:t xml:space="preserve">• A teljes forráskódot a nyomtatott dokumentációba nem kell beletenni! </w:t>
+      </w:r>
+    </w:p>
+    <w:p>
+      <w:r>
+        <w:t xml:space="preserve">• Lehet viszont a nyomtatott dokumentációban a fontosabb kódrészeket magyarázattal szerepeltetni </w:t>
+      </w:r>
+    </w:p>
+    <w:p>
+      <w:pPr>
+        <w:pStyle w:val="Cmsor2"/>
+      </w:pPr>
+      <w:bookmarkStart w:id="16" w:name="_Toc132298499"/>
+      <w:r>
+        <w:t>7. Tesztelési dokumentáció</w:t>
+      </w:r>
+      <w:bookmarkEnd w:id="16"/>
+      <w:r>
+        <w:t xml:space="preserve"> </w:t>
+      </w:r>
+    </w:p>
+    <w:p>
+      <w:r>
+        <w:t>• Részletes tesztelési dokumentáció készítése</w:t>
+      </w:r>
+    </w:p>
+    <w:p>
+      <w:r>
+        <w:t xml:space="preserve">• A tesztelés során kiderült hibák felsorolása </w:t>
+      </w:r>
+    </w:p>
+    <w:p>
+      <w:r>
+        <w:t xml:space="preserve">A tesztelési dokumentációból derüljön ki, hogy ismeri a különböző tesztelési módszereket (pl. fekete doboz, fehér doboz módszer), tesztelési szinteket, stb. </w:t>
+      </w:r>
+    </w:p>
+    <w:p>
+      <w:r>
+        <w:t xml:space="preserve">Ajánlott terjedelem: a feladat jellegétől függően 5-7 oldal. </w:t>
+      </w:r>
+    </w:p>
+    <w:p>
+      <w:pPr>
+        <w:pStyle w:val="Cmsor2"/>
+      </w:pPr>
+      <w:bookmarkStart w:id="17" w:name="_Toc132298500"/>
+      <w:r>
+        <w:t xml:space="preserve">8. </w:t>
+      </w:r>
+      <w:proofErr w:type="spellStart"/>
+      <w:r>
+        <w:t>Továbbfejlesztési</w:t>
+      </w:r>
+      <w:proofErr w:type="spellEnd"/>
+      <w:r>
+        <w:t xml:space="preserve"> lehetőségek</w:t>
+      </w:r>
+      <w:bookmarkEnd w:id="17"/>
+      <w:r>
+        <w:t xml:space="preserve"> </w:t>
+      </w:r>
+    </w:p>
+    <w:p>
+      <w:pPr>
+        <w:ind w:firstLine="709"/>
+      </w:pPr>
+      <w:r>
+        <w:t>A projekt tervezésénél és a megvalósítás közben is számos ötlet született, amik a jövőben a program fejlesztéséhez hozzájárulhatnak. Volt, amelyiket meg szerettük volna valósítani, de közös megegyezés alapján végü</w:t>
+      </w:r>
+      <w:r>
+        <w:t xml:space="preserve">l nem került bele ez a </w:t>
+      </w:r>
+      <w:proofErr w:type="gramStart"/>
+      <w:r>
+        <w:t>funkció</w:t>
+      </w:r>
+      <w:proofErr w:type="gramEnd"/>
+      <w:r>
+        <w:t>.</w:t>
+      </w:r>
+    </w:p>
+    <w:p>
+      <w:pPr>
+        <w:ind w:firstLine="709"/>
+      </w:pPr>
+      <w:r>
+        <w:t xml:space="preserve">Ilyen volt például a szakember </w:t>
+      </w:r>
+      <w:proofErr w:type="gramStart"/>
+      <w:r>
+        <w:t>profiljában</w:t>
+      </w:r>
+      <w:proofErr w:type="gramEnd"/>
+      <w:r>
+        <w:t xml:space="preserve"> a referencia munkáknak a képként való feltöltése. </w:t>
+      </w:r>
+      <w:r>
+        <w:t xml:space="preserve">Ezeket a képeket akár a hirdetésekhez is odalehetne tenni, így a felhasználók a keresés közben egyből láthatnák, milyen munkát végez az adott szakember. Természetesen nem az összes képet, hanem csak egy pár darabot a szemléltetés miatt. Ha a felhasználó szeretné megnézni a többi referenciát is, itt a hirdetésnél lehetne egy gomb, hivatkozás, ami a szakember </w:t>
+      </w:r>
+      <w:proofErr w:type="gramStart"/>
+      <w:r>
+        <w:t>profiljához</w:t>
+      </w:r>
+      <w:proofErr w:type="gramEnd"/>
+      <w:r>
+        <w:t xml:space="preserve"> visz és ott az összes képet végig lehetne nézni. Terveztünk ehhez a </w:t>
+      </w:r>
+      <w:proofErr w:type="gramStart"/>
+      <w:r>
+        <w:t>funkcióhoz</w:t>
+      </w:r>
+      <w:proofErr w:type="gramEnd"/>
+      <w:r>
+        <w:t xml:space="preserve"> egy biztonsági részt is, amely annyiból állt volna, hogy a </w:t>
+      </w:r>
+      <w:r>
         <w:lastRenderedPageBreak/>
-        <w:t>5. Részletes feladatspecifikáció, algoritmusok</w:t>
-      </w:r>
-      <w:bookmarkEnd w:id="14"/>
+        <w:t xml:space="preserve">feltöltött képek átmennének egy vizsgálaton, amit egy </w:t>
+      </w:r>
+      <w:proofErr w:type="spellStart"/>
+      <w:r>
+        <w:t>admin</w:t>
+      </w:r>
+      <w:proofErr w:type="spellEnd"/>
+      <w:r>
+        <w:t xml:space="preserve"> jogosultságú felhasználó végezne. A vizsgálat lényege, hogy valóban témához, munkához kapcsolódó képek kerüljenek feltöltésre. Ilyen szűrés egyébként a projektben más résznél is megtalálható, például az értékeléseknél</w:t>
+      </w:r>
+      <w:r>
+        <w:t xml:space="preserve">. Ott a szöveget ellenőrizzük, hogy kulturált és értelmes megjegyzések kerüljenek fel az oldalra és az értékelt szakember </w:t>
+      </w:r>
+      <w:proofErr w:type="spellStart"/>
+      <w:r>
+        <w:t>arculatába</w:t>
+      </w:r>
+      <w:proofErr w:type="spellEnd"/>
+      <w:r>
+        <w:t>.</w:t>
+      </w:r>
+    </w:p>
+    <w:p>
+      <w:pPr>
+        <w:ind w:firstLine="709"/>
+      </w:pPr>
+      <w:r>
+        <w:t>Egy másik feladat lehetne az, hogy a cégeket még mélyebben, komolyabban vegyük. Gondolunk itt arra, hogy több adatot kéne megadni, több ember is tartozhatna egy céghez. Akár úgy is megvalósítható lehetne ez a rész, hogy egy új jogosultság kerülne be a rendszerbe, egy úgynevezett „cég” felhasználó. Ez a felhasználó lehetne a cég tulajdonosa, igazgatója, vezetője vagy akár egy megbízott alkalmazott is. A legtöbb dolgot használhatná az oldalon. Például adhatna fel komplett hirdetést, amiben akár egy</w:t>
+      </w:r>
+      <w:r>
+        <w:t xml:space="preserve"> egész munkafolyamatot elvállalhatnának (építkezés: betonozás, szigetelés, berendezés…) és ehhez több alkalmazott és munkakör is tartozhatna. Valamint az alkalmazott szakembereket akár a vállalkozáson keresztül is lehetne regisztrálni, így ha új alkalmazottat vesz fel a cég, egyből regisztrálhatnák az oldalon is. Ez a rész akár a támogatáson és a használaton keresztül a jövedelem és a fenntartás költségeit is állhatnák.</w:t>
+      </w:r>
+    </w:p>
+    <w:p>
+      <w:pPr>
+        <w:ind w:firstLine="709"/>
+      </w:pPr>
+      <w:r>
+        <w:t>A harmadik fejlesztési lehetőség lenne a legösszetettebb, legbonyolultabb és leghosszabb. Ez az ötlet az oldalon való fizetést tenné lehetővé. Tehát a munka befejeztével</w:t>
+      </w:r>
+      <w:r>
+        <w:t xml:space="preserve"> a teljes összeget</w:t>
+      </w:r>
+      <w:r>
+        <w:t xml:space="preserve">, </w:t>
+      </w:r>
+      <w:r>
+        <w:t xml:space="preserve">előleget </w:t>
+      </w:r>
+      <w:r>
+        <w:t xml:space="preserve">vagy akár </w:t>
+      </w:r>
+      <w:r>
+        <w:t>közben</w:t>
+      </w:r>
+      <w:r>
+        <w:t>,</w:t>
+      </w:r>
+      <w:r>
+        <w:t xml:space="preserve"> több részletben való kifizetést is lehetővé tenné. Természetesen ehhez több biztonsági lépést is megkéne lépni, de ez sok átverést is kiküszöbölne</w:t>
+      </w:r>
+      <w:r>
+        <w:t>.</w:t>
+      </w:r>
       <w:r>
         <w:t xml:space="preserve"> </w:t>
       </w:r>
-    </w:p>
-    <w:p>
-      <w:r>
-        <w:t xml:space="preserve">• A program lényeges függvényeinek, az osztályok </w:t>
+      <w:r>
+        <w:t>P</w:t>
+      </w:r>
+      <w:r>
+        <w:t>éldául előleg kifizetése után eltűnik a szakember, vagy éppen a munka megvalósítását követően a megrendelő nem fizet a nem megfelelő munkavégzésre hivatkozva. A fizetéseket nyomon lehetne követni, így a „nem jött meg a pénz”,</w:t>
+      </w:r>
+      <w:r>
+        <w:t xml:space="preserve"> vagy a</w:t>
+      </w:r>
+      <w:r>
+        <w:t xml:space="preserve"> „rossz </w:t>
+      </w:r>
+      <w:r>
+        <w:t>számlára</w:t>
+      </w:r>
+      <w:r>
+        <w:t xml:space="preserve"> utalta”</w:t>
+      </w:r>
+      <w:r>
+        <w:t xml:space="preserve"> </w:t>
       </w:r>
       <w:proofErr w:type="gramStart"/>
       <w:r>
-        <w:t>metódusainak</w:t>
+        <w:t>problémákat</w:t>
       </w:r>
       <w:proofErr w:type="gramEnd"/>
       <w:r>
-        <w:t xml:space="preserve"> a specifikációja (mit valósít meg az adott függvény, illetve metódus, milyen paraméterei vannak, mi a visszatérési érték) </w:t>
-      </w:r>
-    </w:p>
-    <w:p>
-      <w:r>
-        <w:t>• Az algoritmizálható részek leírása valamilyen algoritmus-leíró eszközzel (</w:t>
+        <w:t xml:space="preserve"> is meg lehetne oldani. Emellett</w:t>
+      </w:r>
+      <w:r>
+        <w:t xml:space="preserve"> a munkaszerződésben lekéne fektetni a fizetéstől való elállásnak a feltételeit</w:t>
+      </w:r>
+      <w:r>
+        <w:t xml:space="preserve"> is</w:t>
+      </w:r>
+      <w:r>
+        <w:t>.</w:t>
+      </w:r>
+      <w:r>
+        <w:t xml:space="preserve"> Készpénzes fizetésnél pedig annyival egészülne ki, hogy miután megtörtént a fizetés, egy </w:t>
       </w:r>
       <w:proofErr w:type="spellStart"/>
       <w:r>
-        <w:t>struktogram</w:t>
+        <w:t>tableten</w:t>
       </w:r>
       <w:proofErr w:type="spellEnd"/>
       <w:r>
-        <w:t xml:space="preserve">, </w:t>
-      </w:r>
-      <w:proofErr w:type="spellStart"/>
-      <w:r>
-        <w:t>pszeudo</w:t>
-      </w:r>
-      <w:proofErr w:type="spellEnd"/>
-      <w:r>
-        <w:t xml:space="preserve">-kód, esetleg UML </w:t>
+        <w:t>, vagy más eszközön aláírná mindkét fél és ezzel bizonyítanák, hogy megtörtént a megbeszélt összeg kifizetése.</w:t>
+      </w:r>
+      <w:r>
+        <w:t xml:space="preserve"> </w:t>
+      </w:r>
+    </w:p>
+    <w:p>
+      <w:pPr>
+        <w:pStyle w:val="Cmsor1"/>
+      </w:pPr>
+      <w:bookmarkStart w:id="18" w:name="_Toc132298501"/>
+      <w:r>
+        <w:t>IV. Összegzés</w:t>
+      </w:r>
+      <w:bookmarkEnd w:id="18"/>
+      <w:r>
+        <w:t xml:space="preserve"> </w:t>
+      </w:r>
+    </w:p>
+    <w:p>
+      <w:pPr>
+        <w:ind w:firstLine="709"/>
+      </w:pPr>
+      <w:r>
+        <w:t xml:space="preserve">Szerintem elmondhatom, hogy sok új dologgal találkoztunk, megismertük a fejlesztés különböző részeit és ezek által fejlődtünk. Mivel csapatban kellett dolgozni, így a kommunikációs készségeink is fejlődtek és a feladatok felosztásában is szereztünk némi </w:t>
+      </w:r>
+      <w:r>
+        <w:lastRenderedPageBreak/>
+        <w:t>gyakorlatot, ami a jövőben a hasznunkra válik. A témát szerencsére ismertük és nem is nehéz, ezért inkább a „hogy csináljuk” kérdés okozott fennakadást. Persze ezen is gyorsan tovább leptünk és így egy nagyon jó weboldalt sikerült létrehoznunk.</w:t>
+      </w:r>
+    </w:p>
+    <w:p>
+      <w:pPr>
+        <w:pStyle w:val="Cmsor2"/>
+      </w:pPr>
+      <w:r>
+        <w:t xml:space="preserve">Irodalomjegyzék, forrásmegjelölés </w:t>
+      </w:r>
+    </w:p>
+    <w:p>
+      <w:r>
+        <w:t xml:space="preserve">• Minden olyan </w:t>
       </w:r>
       <w:proofErr w:type="gramStart"/>
       <w:r>
-        <w:t>aktivitás</w:t>
+        <w:t>forrás pontos</w:t>
       </w:r>
       <w:proofErr w:type="gramEnd"/>
       <w:r>
-        <w:t xml:space="preserve">-diagram) </w:t>
-      </w:r>
-    </w:p>
-    <w:p>
-      <w:r>
-        <w:t xml:space="preserve">Ajánlott terjedelem: a feladat jellegétől függően 2-5 oldal. </w:t>
-      </w:r>
-    </w:p>
-    <w:p>
-      <w:pPr>
-        <w:pStyle w:val="Cmsor2"/>
-      </w:pPr>
-      <w:bookmarkStart w:id="15" w:name="_Toc132298498"/>
-      <w:r>
-        <w:t>6. Forráskód</w:t>
-      </w:r>
-      <w:bookmarkEnd w:id="15"/>
-      <w:r>
-        <w:t xml:space="preserve"> </w:t>
-      </w:r>
-    </w:p>
-    <w:p>
-      <w:r>
-        <w:t xml:space="preserve">• A teljes forráskódot a nyomtatott dokumentációba nem kell beletenni! </w:t>
-      </w:r>
-    </w:p>
-    <w:p>
-      <w:r>
-        <w:t xml:space="preserve">• Lehet viszont a nyomtatott dokumentációban a fontosabb kódrészeket magyarázattal szerepeltetni </w:t>
-      </w:r>
-    </w:p>
-    <w:p>
-      <w:pPr>
-        <w:pStyle w:val="Cmsor2"/>
-      </w:pPr>
-      <w:bookmarkStart w:id="16" w:name="_Toc132298499"/>
-      <w:r>
-        <w:t>7. Tesztelési dokumentáció</w:t>
-      </w:r>
-      <w:bookmarkEnd w:id="16"/>
-      <w:r>
-        <w:t xml:space="preserve"> </w:t>
-      </w:r>
-    </w:p>
-    <w:p>
-      <w:r>
-        <w:t>• Részletes tesztelési dokumentáció készítése</w:t>
-      </w:r>
-    </w:p>
-    <w:p>
-      <w:r>
-        <w:t xml:space="preserve">• A tesztelés során kiderült hibák felsorolása </w:t>
-      </w:r>
-    </w:p>
-    <w:p>
-      <w:r>
-        <w:t xml:space="preserve">A tesztelési dokumentációból derüljön ki, hogy ismeri a különböző tesztelési módszereket (pl. fekete doboz, fehér doboz módszer), tesztelési szinteket, stb. </w:t>
-      </w:r>
-    </w:p>
-    <w:p>
-      <w:r>
-        <w:t xml:space="preserve">Ajánlott terjedelem: a feladat jellegétől függően 5-7 oldal. </w:t>
-      </w:r>
-    </w:p>
-    <w:p>
-      <w:pPr>
-        <w:pStyle w:val="Cmsor2"/>
-      </w:pPr>
-      <w:bookmarkStart w:id="17" w:name="_Toc132298500"/>
-      <w:r>
-        <w:t xml:space="preserve">8. </w:t>
-      </w:r>
-      <w:proofErr w:type="spellStart"/>
-      <w:r>
-        <w:t>Továbbfejlesztési</w:t>
-      </w:r>
-      <w:proofErr w:type="spellEnd"/>
-      <w:r>
-        <w:t xml:space="preserve"> lehetőségek</w:t>
-      </w:r>
-      <w:bookmarkEnd w:id="17"/>
-      <w:r>
-        <w:t xml:space="preserve"> </w:t>
-      </w:r>
-    </w:p>
-    <w:p>
-      <w:pPr>
-        <w:ind w:firstLine="709"/>
-      </w:pPr>
-      <w:r>
-        <w:t>A projekt tervezésénél és a megvalósítás közben is számos ötlet született, amik a jövőben a program fejlesztéséhez hozzájárulhatnak. Volt, amelyiket meg szerettük volna valósítani, de közös megegyezés alapján végü</w:t>
-      </w:r>
-      <w:r>
-        <w:t xml:space="preserve">l nem került bele ez a </w:t>
+        <w:t xml:space="preserve"> megadása, amelyet a vizsgaremekben felhasznált. </w:t>
+      </w:r>
+    </w:p>
+    <w:p>
+      <w:r>
+        <w:t xml:space="preserve">• A forrás lehet pl. </w:t>
+      </w:r>
+    </w:p>
+    <w:p>
+      <w:r>
+        <w:t xml:space="preserve">• Könyv. Meg kell adnia a következőket: </w:t>
       </w:r>
       <w:proofErr w:type="gramStart"/>
       <w:r>
-        <w:t>funkció</w:t>
+        <w:t>szerző(</w:t>
       </w:r>
       <w:proofErr w:type="gramEnd"/>
       <w:r>
-        <w:t>.</w:t>
-      </w:r>
-    </w:p>
-    <w:p>
-      <w:pPr>
-        <w:ind w:firstLine="709"/>
-      </w:pPr>
-      <w:r>
-        <w:t xml:space="preserve">Ilyen volt például a szakember </w:t>
+        <w:t>k), cím, kiadó, kiadás éve</w:t>
+      </w:r>
+    </w:p>
+    <w:p>
+      <w:r>
+        <w:t xml:space="preserve">• Weboldal. Meg kell adni a </w:t>
       </w:r>
       <w:proofErr w:type="gramStart"/>
       <w:r>
-        <w:t>profiljában</w:t>
+        <w:t>linket</w:t>
       </w:r>
       <w:proofErr w:type="gramEnd"/>
       <w:r>
-        <w:t xml:space="preserve"> a referencia munkáknak a képként való feltöltése. </w:t>
-      </w:r>
-      <w:r>
-        <w:t xml:space="preserve">Ezeket a képeket akár a hirdetésekhez is odalehetne tenni, így a felhasználók a keresés közben egyből láthatnák, milyen munkát végez az adott szakember. Természetesen nem az összes képet, hanem csak egy pár darabot a szemléltetés miatt. Ha a felhasználó szeretné megnézni a többi referenciát is, itt a hirdetésnél lehetne egy gomb, hivatkozás, ami a szakember </w:t>
+        <w:t xml:space="preserve">, az oldal címét </w:t>
+      </w:r>
+    </w:p>
+    <w:p>
+      <w:r>
+        <w:t xml:space="preserve">• Elektronikus </w:t>
       </w:r>
       <w:proofErr w:type="gramStart"/>
       <w:r>
-        <w:t>profiljához</w:t>
+        <w:t>dokumentum</w:t>
       </w:r>
       <w:proofErr w:type="gramEnd"/>
       <w:r>
-        <w:t xml:space="preserve"> visz és ott az összes képet végig lehetne nézni. Terveztünk ehhez a </w:t>
-      </w:r>
-      <w:proofErr w:type="gramStart"/>
-      <w:r>
-        <w:t>funkcióhoz</w:t>
-      </w:r>
-      <w:proofErr w:type="gramEnd"/>
-      <w:r>
-        <w:t xml:space="preserve"> egy biztonsági részt is, amely annyiból állt volna, hogy a feltöltött képek átmennének egy vizsgálaton, amit egy </w:t>
-      </w:r>
-      <w:proofErr w:type="spellStart"/>
-      <w:r>
-        <w:t>admin</w:t>
-      </w:r>
-      <w:proofErr w:type="spellEnd"/>
-      <w:r>
-        <w:t xml:space="preserve"> jogosultságú felhasználó </w:t>
-      </w:r>
-      <w:r>
-        <w:lastRenderedPageBreak/>
-        <w:t>végezne. A vizsgálat lényege, hogy valóban témához, munkához kapcsolódó képek kerüljenek feltöltésre. Ilyen szűrés egyébként a projektben más résznél is megtalálható, például az értékeléseknél</w:t>
-      </w:r>
-      <w:r>
-        <w:t xml:space="preserve">. Ott a szöveget ellenőrizzük, hogy kulturált és értelmes megjegyzések kerüljenek fel az oldalra és az értékelt szakember </w:t>
-      </w:r>
-      <w:proofErr w:type="spellStart"/>
-      <w:r>
-        <w:t>arculatába</w:t>
-      </w:r>
-      <w:proofErr w:type="spellEnd"/>
-      <w:r>
-        <w:t>.</w:t>
-      </w:r>
-    </w:p>
-    <w:p>
-      <w:pPr>
-        <w:ind w:firstLine="709"/>
-      </w:pPr>
-      <w:r>
-        <w:t>Egy másik feladat lehetne az, hogy a cégeket még mélyebben, komolyabban vegyük. Gondolunk itt arra, hogy több adatot kéne megadni, több ember is tartozhatna egy céghez. Akár úgy is megvalósítható lehetne ez a rész, hogy egy új jogosultság kerülne be a rendszerbe, egy úgynevezett „cég” felhasználó. Ez a felhasználó lehetne a cég tulajdonosa, igazgatója, vezetője vagy akár egy megbízott alkalmazott is. A legtöbb dolgot használhatná az oldalon. Például adhatna fel komplett hirdetést, amiben akár egy</w:t>
-      </w:r>
-      <w:r>
-        <w:t xml:space="preserve"> egész munkafolyamatot elvállalhatnának (építkezés: betonozás, szigetelés, berendezés…) és ehhez több alkalmazott és munkakör is tartozhatna. Valamint az alkalmazott szakembereket akár a vállalkozáson keresztül is lehetne regisztrálni, így ha új alkalmazottat vesz fel a cég, egyből regisztrálhatnák az oldalon is. Ez a rész akár a támogatáson és a használaton keresztül a jövedelem és a fenntartás költségeit is állhatnák.</w:t>
-      </w:r>
-    </w:p>
-    <w:p>
-      <w:pPr>
-        <w:ind w:firstLine="709"/>
-      </w:pPr>
-      <w:r>
-        <w:t>A harmadik fejlesztési lehetőség lenne a legösszetettebb, legbonyolultabb és leghosszabb. Ez az ötlet az oldalon való fizetést tenné lehetővé. Tehát a munka befejeztével</w:t>
-      </w:r>
-      <w:r>
-        <w:t xml:space="preserve"> a teljes összeget</w:t>
-      </w:r>
-      <w:r>
-        <w:t xml:space="preserve">, </w:t>
-      </w:r>
-      <w:r>
-        <w:t xml:space="preserve">előleget </w:t>
-      </w:r>
-      <w:r>
-        <w:t xml:space="preserve">vagy akár </w:t>
-      </w:r>
-      <w:r>
-        <w:t>közben</w:t>
-      </w:r>
-      <w:r>
-        <w:t>,</w:t>
-      </w:r>
-      <w:r>
-        <w:t xml:space="preserve"> több részletben való kifizetést is lehetővé tenné. Természetesen ehhez több biztonsági lépést is megkéne lépni, de ez sok átverést is kiküszöbölne</w:t>
-      </w:r>
-      <w:r>
-        <w:t>.</w:t>
-      </w:r>
-      <w:r>
-        <w:t xml:space="preserve"> </w:t>
-      </w:r>
-      <w:r>
-        <w:t>P</w:t>
-      </w:r>
-      <w:r>
-        <w:t>éldául előleg kifizetése után eltűnik a szakember, vagy éppen a munka megvalósítását követően a megrendelő nem fizet a nem megfelelő munkavégzésre hivatkozva. A fizetéseket nyomon lehetne követni, így a „nem jött meg a pénz”,</w:t>
-      </w:r>
-      <w:r>
-        <w:t xml:space="preserve"> vagy a</w:t>
-      </w:r>
-      <w:r>
-        <w:t xml:space="preserve"> „rossz </w:t>
-      </w:r>
-      <w:r>
-        <w:t>számlára</w:t>
-      </w:r>
-      <w:r>
-        <w:t xml:space="preserve"> utalta”</w:t>
-      </w:r>
-      <w:r>
-        <w:t xml:space="preserve"> </w:t>
-      </w:r>
-      <w:proofErr w:type="gramStart"/>
-      <w:r>
-        <w:t>problémákat</w:t>
-      </w:r>
-      <w:proofErr w:type="gramEnd"/>
-      <w:r>
-        <w:t xml:space="preserve"> is meg lehetne oldani. Emellett</w:t>
-      </w:r>
-      <w:r>
-        <w:t xml:space="preserve"> a munkaszerződésben lekéne fektetni a fizetéstől való elállásnak a feltételeit</w:t>
-      </w:r>
-      <w:r>
-        <w:t xml:space="preserve"> is</w:t>
-      </w:r>
-      <w:r>
-        <w:t>.</w:t>
-      </w:r>
-      <w:r>
-        <w:t xml:space="preserve"> Készpénzes fizetésnél pedig annyival egészülne ki, hogy miután megtörtént a fizetés, egy </w:t>
-      </w:r>
-      <w:proofErr w:type="spellStart"/>
-      <w:r>
-        <w:t>tableten</w:t>
-      </w:r>
-      <w:proofErr w:type="spellEnd"/>
-      <w:r>
-        <w:t>, vagy más eszközön aláírná mindkét fél és ezzel bizonyítanák, hogy megtörtént a megbeszélt összeg kifizetése.</w:t>
-      </w:r>
-      <w:r>
-        <w:t xml:space="preserve"> </w:t>
-      </w:r>
-    </w:p>
-    <w:p>
-      <w:pPr>
-        <w:pStyle w:val="Cmsor1"/>
-      </w:pPr>
-      <w:bookmarkStart w:id="18" w:name="_Toc132298501"/>
-      <w:r>
-        <w:t>IV. Összegzés</w:t>
-      </w:r>
-      <w:bookmarkEnd w:id="18"/>
-      <w:r>
-        <w:t xml:space="preserve"> </w:t>
-      </w:r>
-    </w:p>
-    <w:p>
-      <w:pPr>
-        <w:ind w:firstLine="709"/>
-      </w:pPr>
-      <w:r>
-        <w:t xml:space="preserve">Szerintem elmondhatom, hogy sok új dologgal találkoztunk, megismertük a fejlesztés különböző részeit és ezek által fejlődtünk. Mivel csapatban kellett dolgozni, így a kommunikációs készségeink is fejlődtek és a feladatok felosztásában is szereztünk némi gyakorlatot, ami a jövőben a hasznunkra válik. A témát szerencsére ismertük és nem is </w:t>
-      </w:r>
-      <w:r>
-        <w:lastRenderedPageBreak/>
-        <w:t>nehéz, ezért inkább a „hogy csináljuk” kérdés okozott fennakadást. Persze ezen is gyorsan tovább leptünk és így egy nagyon jó weboldalt sikerült létrehoznunk.</w:t>
-      </w:r>
-    </w:p>
-    <w:p>
-      <w:pPr>
-        <w:pStyle w:val="Cmsor2"/>
-      </w:pPr>
-      <w:r>
-        <w:t xml:space="preserve">Irodalomjegyzék, forrásmegjelölés </w:t>
-      </w:r>
-    </w:p>
-    <w:p>
-      <w:r>
-        <w:t xml:space="preserve">• Minden olyan </w:t>
-      </w:r>
-      <w:proofErr w:type="gramStart"/>
-      <w:r>
-        <w:t>forrás pontos</w:t>
-      </w:r>
-      <w:proofErr w:type="gramEnd"/>
-      <w:r>
-        <w:t xml:space="preserve"> megadása, amelyet a vizsgaremekben felhasznált. </w:t>
-      </w:r>
-    </w:p>
-    <w:p>
-      <w:r>
-        <w:t xml:space="preserve">• A forrás lehet pl. </w:t>
-      </w:r>
-    </w:p>
-    <w:p>
-      <w:r>
-        <w:t xml:space="preserve">• Könyv. Meg kell adnia a következőket: </w:t>
-      </w:r>
-      <w:proofErr w:type="gramStart"/>
-      <w:r>
-        <w:t>szerző(</w:t>
-      </w:r>
-      <w:proofErr w:type="gramEnd"/>
-      <w:r>
-        <w:t>k), cím, kiadó, kiadás éve</w:t>
-      </w:r>
-    </w:p>
-    <w:p>
-      <w:r>
-        <w:t xml:space="preserve">• Weboldal. Meg kell adni a </w:t>
-      </w:r>
-      <w:proofErr w:type="gramStart"/>
-      <w:r>
-        <w:t>linket</w:t>
-      </w:r>
-      <w:proofErr w:type="gramEnd"/>
-      <w:r>
-        <w:t xml:space="preserve">, az oldal címét </w:t>
-      </w:r>
-    </w:p>
-    <w:p>
-      <w:r>
-        <w:t xml:space="preserve">• Elektronikus </w:t>
-      </w:r>
-      <w:proofErr w:type="gramStart"/>
-      <w:r>
-        <w:t>dokumentum</w:t>
-      </w:r>
-      <w:proofErr w:type="gramEnd"/>
-      <w:r>
         <w:t xml:space="preserve">. Meg kell adni a szerzőt, a letöltés helyét, idejét </w:t>
       </w:r>
     </w:p>
@@ -3134,7 +3250,7 @@
       </w:r>
     </w:p>
     <w:sectPr>
-      <w:footerReference w:type="default" r:id="rId8"/>
+      <w:footerReference w:type="default" r:id="rId9"/>
       <w:pgSz w:w="11906" w:h="16838"/>
       <w:pgMar w:top="1418" w:right="1418" w:bottom="1418" w:left="1418" w:header="709" w:footer="709" w:gutter="567"/>
       <w:cols w:space="708"/>
@@ -3199,7 +3315,7 @@
           <w:rPr>
             <w:noProof/>
           </w:rPr>
-          <w:t>10</w:t>
+          <w:t>9</w:t>
         </w:r>
         <w:r>
           <w:fldChar w:fldCharType="end"/>
@@ -4068,6 +4184,25 @@
       <w:ind w:left="709"/>
     </w:pPr>
   </w:style>
+  <w:style w:type="paragraph" w:styleId="Kpalrs">
+    <w:name w:val="caption"/>
+    <w:basedOn w:val="Norml"/>
+    <w:next w:val="Norml"/>
+    <w:uiPriority w:val="35"/>
+    <w:unhideWhenUsed/>
+    <w:qFormat/>
+    <w:rsid w:val="0046433D"/>
+    <w:pPr>
+      <w:spacing w:after="200" w:line="240" w:lineRule="auto"/>
+    </w:pPr>
+    <w:rPr>
+      <w:i/>
+      <w:iCs/>
+      <w:color w:val="44546A" w:themeColor="text2"/>
+      <w:sz w:val="18"/>
+      <w:szCs w:val="18"/>
+    </w:rPr>
+  </w:style>
 </w:styles>
 </file>
 
@@ -4337,7 +4472,7 @@
 </file>
 
 <file path=customXml/itemProps1.xml><?xml version="1.0" encoding="utf-8"?>
-<ds:datastoreItem xmlns:ds="http://schemas.openxmlformats.org/officeDocument/2006/customXml" ds:itemID="{FF1756CA-54D6-4529-8DE7-41BF576BA2EA}">
+<ds:datastoreItem xmlns:ds="http://schemas.openxmlformats.org/officeDocument/2006/customXml" ds:itemID="{DB29CA47-AC4A-40AE-911E-EEC4005A5F9E}">
   <ds:schemaRefs>
     <ds:schemaRef ds:uri="http://schemas.openxmlformats.org/officeDocument/2006/bibliography"/>
   </ds:schemaRefs>

</xml_diff>